<commit_message>
last-second admin manual edit
</commit_message>
<xml_diff>
--- a/docs/scotusapp_v2_admin_manual.docx
+++ b/docs/scotusapp_v2_admin_manual.docx
@@ -3459,22 +3459,37 @@
       </w:r>
       <w:proofErr w:type="spellEnd"/>
       <w:r>
-        <w:t>/ is public (set to 2775); everything else (but ESPECIALLY /install/</w:t>
+        <w:t xml:space="preserve">/ </w:t>
+      </w:r>
+      <w:r>
+        <w:t>and /images/ are</w:t>
+      </w:r>
+      <w:r>
+        <w:t xml:space="preserve"> public</w:t>
+      </w:r>
+      <w:r>
+        <w:t xml:space="preserve">; </w:t>
+      </w:r>
+      <w:r>
+        <w:t>everything else (but ESPECIALLY /install/</w:t>
       </w:r>
       <w:r>
         <w:t xml:space="preserve"> and /doc</w:t>
       </w:r>
       <w:r>
         <w:t>s</w:t>
+      </w:r>
+      <w:r>
+        <w:t>/</w:t>
+      </w:r>
+      <w:r>
+        <w:t xml:space="preserve">) </w:t>
+      </w:r>
+      <w:r>
+        <w:t>should be hidden from public view.</w:t>
       </w:r>
       <w:bookmarkStart w:id="0" w:name="_GoBack"/>
       <w:bookmarkEnd w:id="0"/>
-      <w:r>
-        <w:t>/</w:t>
-      </w:r>
-      <w:r>
-        <w:t>) should be set to 2770 and hidden from public view.</w:t>
-      </w:r>
     </w:p>
     <w:p>
       <w:pPr>

</xml_diff>